<commit_message>
10/08/2018 MAMATHA CHICK IN
</commit_message>
<xml_diff>
--- a/customer _details/NAVEEN/CHIKKAMAGALURU/CML/PURCHASE DETAILS.docx
+++ b/customer _details/NAVEEN/CHIKKAMAGALURU/CML/PURCHASE DETAILS.docx
@@ -59259,13 +59259,7 @@
         <w:rPr>
           <w:rFonts w:ascii="Courier New" w:hAnsi="Courier New" w:cs="Courier New"/>
         </w:rPr>
-        <w:t>TUE Aug 07</w:t>
-      </w:r>
-      <w:r>
-        <w:rPr>
-          <w:rFonts w:ascii="Courier New" w:hAnsi="Courier New" w:cs="Courier New"/>
-        </w:rPr>
-        <w:t xml:space="preserve"> 13:15:52 IST 2018</w:t>
+        <w:t>TUE Aug 07 13:15:52 IST 2018</w:t>
       </w:r>
     </w:p>
     <w:p>
@@ -59607,6 +59601,372 @@
         <w:tab/>
         <w:t>- 1638289.0</w:t>
       </w:r>
+    </w:p>
+    <w:p>
+      <w:pPr>
+        <w:pStyle w:val="PlainText"/>
+        <w:rPr>
+          <w:rFonts w:ascii="Courier New" w:hAnsi="Courier New" w:cs="Courier New"/>
+          <w:b/>
+        </w:rPr>
+      </w:pPr>
+    </w:p>
+    <w:p>
+      <w:pPr>
+        <w:pStyle w:val="PlainText"/>
+        <w:rPr>
+          <w:rFonts w:ascii="Courier New" w:hAnsi="Courier New" w:cs="Courier New"/>
+        </w:rPr>
+      </w:pPr>
+      <w:r>
+        <w:rPr>
+          <w:rFonts w:ascii="Courier New" w:hAnsi="Courier New" w:cs="Courier New"/>
+        </w:rPr>
+        <w:t>THU Aug 09</w:t>
+      </w:r>
+      <w:r>
+        <w:rPr>
+          <w:rFonts w:ascii="Courier New" w:hAnsi="Courier New" w:cs="Courier New"/>
+        </w:rPr>
+        <w:t xml:space="preserve"> 14:54:03 IST 2018</w:t>
+      </w:r>
+    </w:p>
+    <w:p>
+      <w:pPr>
+        <w:pStyle w:val="PlainText"/>
+        <w:rPr>
+          <w:rFonts w:ascii="Courier New" w:hAnsi="Courier New" w:cs="Courier New"/>
+        </w:rPr>
+      </w:pPr>
+      <w:r>
+        <w:rPr>
+          <w:rFonts w:ascii="Courier New" w:hAnsi="Courier New" w:cs="Courier New"/>
+        </w:rPr>
+        <w:t>Person Name</w:t>
+      </w:r>
+      <w:r>
+        <w:rPr>
+          <w:rFonts w:ascii="Courier New" w:hAnsi="Courier New" w:cs="Courier New"/>
+        </w:rPr>
+        <w:tab/>
+      </w:r>
+      <w:r>
+        <w:rPr>
+          <w:rFonts w:ascii="Courier New" w:hAnsi="Courier New" w:cs="Courier New"/>
+        </w:rPr>
+        <w:tab/>
+      </w:r>
+      <w:r>
+        <w:rPr>
+          <w:rFonts w:ascii="Courier New" w:hAnsi="Courier New" w:cs="Courier New"/>
+        </w:rPr>
+        <w:tab/>
+      </w:r>
+      <w:r>
+        <w:rPr>
+          <w:rFonts w:ascii="Courier New" w:hAnsi="Courier New" w:cs="Courier New"/>
+        </w:rPr>
+        <w:tab/>
+        <w:t>- CML</w:t>
+      </w:r>
+    </w:p>
+    <w:p>
+      <w:pPr>
+        <w:pStyle w:val="PlainText"/>
+        <w:rPr>
+          <w:rFonts w:ascii="Courier New" w:hAnsi="Courier New" w:cs="Courier New"/>
+        </w:rPr>
+      </w:pPr>
+      <w:r>
+        <w:rPr>
+          <w:rFonts w:ascii="Courier New" w:hAnsi="Courier New" w:cs="Courier New"/>
+        </w:rPr>
+        <w:t>Bill number</w:t>
+      </w:r>
+      <w:r>
+        <w:rPr>
+          <w:rFonts w:ascii="Courier New" w:hAnsi="Courier New" w:cs="Courier New"/>
+        </w:rPr>
+        <w:tab/>
+      </w:r>
+      <w:r>
+        <w:rPr>
+          <w:rFonts w:ascii="Courier New" w:hAnsi="Courier New" w:cs="Courier New"/>
+        </w:rPr>
+        <w:tab/>
+      </w:r>
+      <w:r>
+        <w:rPr>
+          <w:rFonts w:ascii="Courier New" w:hAnsi="Courier New" w:cs="Courier New"/>
+        </w:rPr>
+        <w:tab/>
+      </w:r>
+      <w:r>
+        <w:rPr>
+          <w:rFonts w:ascii="Courier New" w:hAnsi="Courier New" w:cs="Courier New"/>
+        </w:rPr>
+        <w:tab/>
+        <w:t>- 753</w:t>
+      </w:r>
+    </w:p>
+    <w:p>
+      <w:pPr>
+        <w:pStyle w:val="PlainText"/>
+        <w:rPr>
+          <w:rFonts w:ascii="Courier New" w:hAnsi="Courier New" w:cs="Courier New"/>
+        </w:rPr>
+      </w:pPr>
+      <w:r>
+        <w:rPr>
+          <w:rFonts w:ascii="Courier New" w:hAnsi="Courier New" w:cs="Courier New"/>
+        </w:rPr>
+        <w:t>---------------------------------------------------------------</w:t>
+      </w:r>
+    </w:p>
+    <w:p>
+      <w:pPr>
+        <w:pStyle w:val="PlainText"/>
+        <w:rPr>
+          <w:rFonts w:ascii="Courier New" w:hAnsi="Courier New" w:cs="Courier New"/>
+        </w:rPr>
+      </w:pPr>
+      <w:r>
+        <w:rPr>
+          <w:rFonts w:ascii="Courier New" w:hAnsi="Courier New" w:cs="Courier New"/>
+        </w:rPr>
+        <w:t>Item Name</w:t>
+      </w:r>
+      <w:r>
+        <w:rPr>
+          <w:rFonts w:ascii="Courier New" w:hAnsi="Courier New" w:cs="Courier New"/>
+        </w:rPr>
+        <w:tab/>
+      </w:r>
+      <w:r>
+        <w:rPr>
+          <w:rFonts w:ascii="Courier New" w:hAnsi="Courier New" w:cs="Courier New"/>
+        </w:rPr>
+        <w:tab/>
+      </w:r>
+      <w:r>
+        <w:rPr>
+          <w:rFonts w:ascii="Courier New" w:hAnsi="Courier New" w:cs="Courier New"/>
+        </w:rPr>
+        <w:tab/>
+      </w:r>
+      <w:r>
+        <w:rPr>
+          <w:rFonts w:ascii="Courier New" w:hAnsi="Courier New" w:cs="Courier New"/>
+        </w:rPr>
+        <w:tab/>
+        <w:t>- CARROT</w:t>
+      </w:r>
+    </w:p>
+    <w:p>
+      <w:pPr>
+        <w:pStyle w:val="PlainText"/>
+        <w:rPr>
+          <w:rFonts w:ascii="Courier New" w:hAnsi="Courier New" w:cs="Courier New"/>
+        </w:rPr>
+      </w:pPr>
+      <w:r>
+        <w:rPr>
+          <w:rFonts w:ascii="Courier New" w:hAnsi="Courier New" w:cs="Courier New"/>
+        </w:rPr>
+        <w:t>Number of Pockets</w:t>
+      </w:r>
+      <w:r>
+        <w:rPr>
+          <w:rFonts w:ascii="Courier New" w:hAnsi="Courier New" w:cs="Courier New"/>
+        </w:rPr>
+        <w:tab/>
+      </w:r>
+      <w:r>
+        <w:rPr>
+          <w:rFonts w:ascii="Courier New" w:hAnsi="Courier New" w:cs="Courier New"/>
+        </w:rPr>
+        <w:tab/>
+      </w:r>
+      <w:r>
+        <w:rPr>
+          <w:rFonts w:ascii="Courier New" w:hAnsi="Courier New" w:cs="Courier New"/>
+        </w:rPr>
+        <w:tab/>
+        <w:t>- 3</w:t>
+      </w:r>
+    </w:p>
+    <w:p>
+      <w:pPr>
+        <w:pStyle w:val="PlainText"/>
+        <w:rPr>
+          <w:rFonts w:ascii="Courier New" w:hAnsi="Courier New" w:cs="Courier New"/>
+        </w:rPr>
+      </w:pPr>
+      <w:r>
+        <w:rPr>
+          <w:rFonts w:ascii="Courier New" w:hAnsi="Courier New" w:cs="Courier New"/>
+        </w:rPr>
+        <w:t>Number of KGs</w:t>
+      </w:r>
+      <w:r>
+        <w:rPr>
+          <w:rFonts w:ascii="Courier New" w:hAnsi="Courier New" w:cs="Courier New"/>
+        </w:rPr>
+        <w:tab/>
+      </w:r>
+      <w:r>
+        <w:rPr>
+          <w:rFonts w:ascii="Courier New" w:hAnsi="Courier New" w:cs="Courier New"/>
+        </w:rPr>
+        <w:tab/>
+      </w:r>
+      <w:r>
+        <w:rPr>
+          <w:rFonts w:ascii="Courier New" w:hAnsi="Courier New" w:cs="Courier New"/>
+        </w:rPr>
+        <w:tab/>
+        <w:t>- 264</w:t>
+      </w:r>
+    </w:p>
+    <w:p>
+      <w:pPr>
+        <w:pStyle w:val="PlainText"/>
+        <w:rPr>
+          <w:rFonts w:ascii="Courier New" w:hAnsi="Courier New" w:cs="Courier New"/>
+        </w:rPr>
+      </w:pPr>
+      <w:r>
+        <w:rPr>
+          <w:rFonts w:ascii="Courier New" w:hAnsi="Courier New" w:cs="Courier New"/>
+        </w:rPr>
+        <w:t>Rate</w:t>
+      </w:r>
+      <w:r>
+        <w:rPr>
+          <w:rFonts w:ascii="Courier New" w:hAnsi="Courier New" w:cs="Courier New"/>
+        </w:rPr>
+        <w:tab/>
+      </w:r>
+      <w:r>
+        <w:rPr>
+          <w:rFonts w:ascii="Courier New" w:hAnsi="Courier New" w:cs="Courier New"/>
+        </w:rPr>
+        <w:tab/>
+      </w:r>
+      <w:r>
+        <w:rPr>
+          <w:rFonts w:ascii="Courier New" w:hAnsi="Courier New" w:cs="Courier New"/>
+        </w:rPr>
+        <w:tab/>
+      </w:r>
+      <w:r>
+        <w:rPr>
+          <w:rFonts w:ascii="Courier New" w:hAnsi="Courier New" w:cs="Courier New"/>
+        </w:rPr>
+        <w:tab/>
+      </w:r>
+      <w:r>
+        <w:rPr>
+          <w:rFonts w:ascii="Courier New" w:hAnsi="Courier New" w:cs="Courier New"/>
+        </w:rPr>
+        <w:tab/>
+        <w:t>- 22</w:t>
+      </w:r>
+    </w:p>
+    <w:p>
+      <w:pPr>
+        <w:pStyle w:val="PlainText"/>
+        <w:rPr>
+          <w:rFonts w:ascii="Courier New" w:hAnsi="Courier New" w:cs="Courier New"/>
+        </w:rPr>
+      </w:pPr>
+      <w:r>
+        <w:rPr>
+          <w:rFonts w:ascii="Courier New" w:hAnsi="Courier New" w:cs="Courier New"/>
+        </w:rPr>
+        <w:t>Total Price</w:t>
+      </w:r>
+      <w:r>
+        <w:rPr>
+          <w:rFonts w:ascii="Courier New" w:hAnsi="Courier New" w:cs="Courier New"/>
+        </w:rPr>
+        <w:tab/>
+      </w:r>
+      <w:r>
+        <w:rPr>
+          <w:rFonts w:ascii="Courier New" w:hAnsi="Courier New" w:cs="Courier New"/>
+        </w:rPr>
+        <w:tab/>
+      </w:r>
+      <w:r>
+        <w:rPr>
+          <w:rFonts w:ascii="Courier New" w:hAnsi="Courier New" w:cs="Courier New"/>
+        </w:rPr>
+        <w:tab/>
+      </w:r>
+      <w:r>
+        <w:rPr>
+          <w:rFonts w:ascii="Courier New" w:hAnsi="Courier New" w:cs="Courier New"/>
+        </w:rPr>
+        <w:tab/>
+        <w:t>- 5808.0</w:t>
+      </w:r>
+    </w:p>
+    <w:p>
+      <w:pPr>
+        <w:pStyle w:val="PlainText"/>
+        <w:rPr>
+          <w:rFonts w:ascii="Courier New" w:hAnsi="Courier New" w:cs="Courier New"/>
+          <w:b/>
+        </w:rPr>
+      </w:pPr>
+      <w:r>
+        <w:rPr>
+          <w:rFonts w:ascii="Courier New" w:hAnsi="Courier New" w:cs="Courier New"/>
+          <w:b/>
+        </w:rPr>
+        <w:t>Amount balance</w:t>
+      </w:r>
+      <w:r>
+        <w:rPr>
+          <w:rFonts w:ascii="Courier New" w:hAnsi="Courier New" w:cs="Courier New"/>
+          <w:b/>
+        </w:rPr>
+        <w:tab/>
+      </w:r>
+      <w:r>
+        <w:rPr>
+          <w:rFonts w:ascii="Courier New" w:hAnsi="Courier New" w:cs="Courier New"/>
+          <w:b/>
+        </w:rPr>
+        <w:tab/>
+      </w:r>
+      <w:r>
+        <w:rPr>
+          <w:rFonts w:ascii="Courier New" w:hAnsi="Courier New" w:cs="Courier New"/>
+          <w:b/>
+        </w:rPr>
+        <w:tab/>
+        <w:t>- 1644097.0</w:t>
+      </w:r>
+    </w:p>
+    <w:p>
+      <w:pPr>
+        <w:pStyle w:val="PlainText"/>
+        <w:rPr>
+          <w:rFonts w:ascii="Courier New" w:hAnsi="Courier New" w:cs="Courier New"/>
+          <w:b/>
+        </w:rPr>
+      </w:pPr>
+    </w:p>
+    <w:p>
+      <w:pPr>
+        <w:pStyle w:val="PlainText"/>
+        <w:rPr>
+          <w:rFonts w:ascii="Courier New" w:hAnsi="Courier New" w:cs="Courier New"/>
+          <w:b/>
+        </w:rPr>
+      </w:pPr>
     </w:p>
     <w:p>
       <w:pPr>

</xml_diff>